<commit_message>
user and post routes setup
</commit_message>
<xml_diff>
--- a/Showcase App.docx
+++ b/Showcase App.docx
@@ -267,6 +267,46 @@
         <w:t xml:space="preserve"> for file upload</w:t>
       </w:r>
     </w:p>
+    <w:p>
+      <w:r>
+        <w:drawing>
+          <wp:inline distT="0" distB="0" distL="0" distR="0" wp14:anchorId="5CBA8E17" wp14:editId="3E62463F">
+            <wp:extent cx="5943600" cy="3651885"/>
+            <wp:effectExtent l="0" t="0" r="0" b="5715"/>
+            <wp:docPr id="1" name="Picture 1" descr="Graphical user interface, website&#10;&#10;Description automatically generated"/>
+            <wp:cNvGraphicFramePr>
+              <a:graphicFrameLocks xmlns:a="http://schemas.openxmlformats.org/drawingml/2006/main" noChangeAspect="1"/>
+            </wp:cNvGraphicFramePr>
+            <a:graphic xmlns:a="http://schemas.openxmlformats.org/drawingml/2006/main">
+              <a:graphicData uri="http://schemas.openxmlformats.org/drawingml/2006/picture">
+                <pic:pic xmlns:pic="http://schemas.openxmlformats.org/drawingml/2006/picture">
+                  <pic:nvPicPr>
+                    <pic:cNvPr id="1" name="Picture 1" descr="Graphical user interface, website&#10;&#10;Description automatically generated"/>
+                    <pic:cNvPicPr/>
+                  </pic:nvPicPr>
+                  <pic:blipFill>
+                    <a:blip r:embed="rId7"/>
+                    <a:stretch>
+                      <a:fillRect/>
+                    </a:stretch>
+                  </pic:blipFill>
+                  <pic:spPr>
+                    <a:xfrm>
+                      <a:off x="0" y="0"/>
+                      <a:ext cx="5943600" cy="3651885"/>
+                    </a:xfrm>
+                    <a:prstGeom prst="rect">
+                      <a:avLst/>
+                    </a:prstGeom>
+                  </pic:spPr>
+                </pic:pic>
+              </a:graphicData>
+            </a:graphic>
+          </wp:inline>
+        </w:drawing>
+      </w:r>
+    </w:p>
+    <w:p/>
     <w:sectPr>
       <w:pgSz w:w="12240" w:h="15840"/>
       <w:pgMar w:top="1440" w:right="1440" w:bottom="1440" w:left="1440" w:header="720" w:footer="720" w:gutter="0"/>
@@ -849,7 +889,6 @@
   <w:style w:type="character" w:default="1" w:styleId="DefaultParagraphFont">
     <w:name w:val="Default Paragraph Font"/>
     <w:uiPriority w:val="1"/>
-    <w:semiHidden/>
     <w:unhideWhenUsed/>
   </w:style>
   <w:style w:type="table" w:default="1" w:styleId="TableNormal">

</xml_diff>

<commit_message>
finished adwidget. forgot to switch branches
</commit_message>
<xml_diff>
--- a/Showcase App.docx
+++ b/Showcase App.docx
@@ -47,11 +47,9 @@
           <w:numId w:val="1"/>
         </w:numPr>
       </w:pPr>
-      <w:proofErr w:type="spellStart"/>
       <w:r>
         <w:t>ExpressJS</w:t>
       </w:r>
-      <w:proofErr w:type="spellEnd"/>
     </w:p>
     <w:p>
       <w:pPr>
@@ -114,13 +112,8 @@
           <w:numId w:val="1"/>
         </w:numPr>
       </w:pPr>
-      <w:proofErr w:type="spellStart"/>
-      <w:r>
-        <w:t>Formik</w:t>
-      </w:r>
-      <w:proofErr w:type="spellEnd"/>
-      <w:r>
-        <w:t xml:space="preserve"> + Yup for form and validation</w:t>
+      <w:r>
+        <w:t>Formik + Yup for form and validation</w:t>
       </w:r>
     </w:p>
     <w:p>
@@ -162,15 +155,7 @@
         </w:numPr>
       </w:pPr>
       <w:r>
-        <w:t xml:space="preserve">React </w:t>
-      </w:r>
-      <w:proofErr w:type="spellStart"/>
-      <w:r>
-        <w:t>Dropzone</w:t>
-      </w:r>
-      <w:proofErr w:type="spellEnd"/>
-      <w:r>
-        <w:t xml:space="preserve"> for image upload</w:t>
+        <w:t>React Dropzone for image upload</w:t>
       </w:r>
     </w:p>
     <w:p>
@@ -198,13 +183,8 @@
           <w:numId w:val="1"/>
         </w:numPr>
       </w:pPr>
-      <w:proofErr w:type="spellStart"/>
-      <w:r>
-        <w:t>ExpressJS</w:t>
-      </w:r>
-      <w:proofErr w:type="spellEnd"/>
-      <w:r>
-        <w:t xml:space="preserve"> for framework</w:t>
+      <w:r>
+        <w:t>ExpressJS for framework</w:t>
       </w:r>
     </w:p>
     <w:p>
@@ -239,13 +219,8 @@
           <w:numId w:val="1"/>
         </w:numPr>
       </w:pPr>
-      <w:proofErr w:type="spellStart"/>
-      <w:r>
-        <w:t>Multer</w:t>
-      </w:r>
-      <w:proofErr w:type="spellEnd"/>
-      <w:r>
-        <w:t xml:space="preserve"> for file upload</w:t>
+      <w:r>
+        <w:t>Multer for file upload</w:t>
       </w:r>
     </w:p>
     <w:p>
@@ -276,6 +251,9 @@
       <w:r>
         <w:t>Login</w:t>
       </w:r>
+      <w:r>
+        <w:t xml:space="preserve"> / Logout</w:t>
+      </w:r>
     </w:p>
     <w:p>
       <w:pPr>
@@ -288,17 +266,44 @@
       <w:r>
         <w:t>Profile</w:t>
       </w:r>
-    </w:p>
-    <w:p>
-      <w:pPr>
-        <w:pStyle w:val="ListParagraph"/>
-        <w:numPr>
-          <w:ilvl w:val="0"/>
-          <w:numId w:val="1"/>
-        </w:numPr>
-      </w:pPr>
-      <w:r>
-        <w:t>Friends / Followers List</w:t>
+      <w:r>
+        <w:t>s</w:t>
+      </w:r>
+    </w:p>
+    <w:p>
+      <w:pPr>
+        <w:pStyle w:val="ListParagraph"/>
+        <w:numPr>
+          <w:ilvl w:val="0"/>
+          <w:numId w:val="1"/>
+        </w:numPr>
+      </w:pPr>
+      <w:r>
+        <w:t>Friends List</w:t>
+      </w:r>
+    </w:p>
+    <w:p>
+      <w:pPr>
+        <w:pStyle w:val="ListParagraph"/>
+        <w:numPr>
+          <w:ilvl w:val="0"/>
+          <w:numId w:val="1"/>
+        </w:numPr>
+      </w:pPr>
+      <w:r>
+        <w:t>Search</w:t>
+      </w:r>
+    </w:p>
+    <w:p>
+      <w:pPr>
+        <w:pStyle w:val="ListParagraph"/>
+        <w:numPr>
+          <w:ilvl w:val="0"/>
+          <w:numId w:val="1"/>
+        </w:numPr>
+      </w:pPr>
+      <w:r>
+        <w:t>Post Creation</w:t>
       </w:r>
     </w:p>
     <w:p>
@@ -322,18 +327,6 @@
         </w:numPr>
       </w:pPr>
       <w:r>
-        <w:t>Search</w:t>
-      </w:r>
-    </w:p>
-    <w:p>
-      <w:pPr>
-        <w:pStyle w:val="ListParagraph"/>
-        <w:numPr>
-          <w:ilvl w:val="0"/>
-          <w:numId w:val="1"/>
-        </w:numPr>
-      </w:pPr>
-      <w:r>
         <w:t>Post Likes</w:t>
       </w:r>
     </w:p>
@@ -372,15 +365,6 @@
       <w:r>
         <w:t>Light / Dark mode</w:t>
       </w:r>
-    </w:p>
-    <w:p>
-      <w:pPr>
-        <w:pStyle w:val="ListParagraph"/>
-        <w:numPr>
-          <w:ilvl w:val="0"/>
-          <w:numId w:val="1"/>
-        </w:numPr>
-      </w:pPr>
     </w:p>
     <w:p>
       <w:r>

</xml_diff>

<commit_message>
merged dev here. took awhile, hoping no bugs..
</commit_message>
<xml_diff>
--- a/Showcase App.docx
+++ b/Showcase App.docx
@@ -47,11 +47,9 @@
           <w:numId w:val="1"/>
         </w:numPr>
       </w:pPr>
-      <w:proofErr w:type="spellStart"/>
       <w:r>
         <w:t>ExpressJS</w:t>
       </w:r>
-      <w:proofErr w:type="spellEnd"/>
     </w:p>
     <w:p>
       <w:pPr>
@@ -114,13 +112,8 @@
           <w:numId w:val="1"/>
         </w:numPr>
       </w:pPr>
-      <w:proofErr w:type="spellStart"/>
-      <w:r>
-        <w:t>Formik</w:t>
-      </w:r>
-      <w:proofErr w:type="spellEnd"/>
-      <w:r>
-        <w:t xml:space="preserve"> + Yup for form and validation</w:t>
+      <w:r>
+        <w:t>Formik + Yup for form and validation</w:t>
       </w:r>
     </w:p>
     <w:p>
@@ -162,15 +155,7 @@
         </w:numPr>
       </w:pPr>
       <w:r>
-        <w:t xml:space="preserve">React </w:t>
-      </w:r>
-      <w:proofErr w:type="spellStart"/>
-      <w:r>
-        <w:t>Dropzone</w:t>
-      </w:r>
-      <w:proofErr w:type="spellEnd"/>
-      <w:r>
-        <w:t xml:space="preserve"> for image upload</w:t>
+        <w:t>React Dropzone for image upload</w:t>
       </w:r>
     </w:p>
     <w:p>
@@ -198,13 +183,8 @@
           <w:numId w:val="1"/>
         </w:numPr>
       </w:pPr>
-      <w:proofErr w:type="spellStart"/>
-      <w:r>
-        <w:t>ExpressJS</w:t>
-      </w:r>
-      <w:proofErr w:type="spellEnd"/>
-      <w:r>
-        <w:t xml:space="preserve"> for framework</w:t>
+      <w:r>
+        <w:t>ExpressJS for framework</w:t>
       </w:r>
     </w:p>
     <w:p>
@@ -239,13 +219,8 @@
           <w:numId w:val="1"/>
         </w:numPr>
       </w:pPr>
-      <w:proofErr w:type="spellStart"/>
-      <w:r>
-        <w:t>Multer</w:t>
-      </w:r>
-      <w:proofErr w:type="spellEnd"/>
-      <w:r>
-        <w:t xml:space="preserve"> for file upload</w:t>
+      <w:r>
+        <w:t>Multer for file upload</w:t>
       </w:r>
     </w:p>
     <w:p>
@@ -276,6 +251,9 @@
       <w:r>
         <w:t>Login</w:t>
       </w:r>
+      <w:r>
+        <w:t xml:space="preserve"> / Logout</w:t>
+      </w:r>
     </w:p>
     <w:p>
       <w:pPr>
@@ -288,17 +266,44 @@
       <w:r>
         <w:t>Profile</w:t>
       </w:r>
-    </w:p>
-    <w:p>
-      <w:pPr>
-        <w:pStyle w:val="ListParagraph"/>
-        <w:numPr>
-          <w:ilvl w:val="0"/>
-          <w:numId w:val="1"/>
-        </w:numPr>
-      </w:pPr>
-      <w:r>
-        <w:t>Friends / Followers List</w:t>
+      <w:r>
+        <w:t>s</w:t>
+      </w:r>
+    </w:p>
+    <w:p>
+      <w:pPr>
+        <w:pStyle w:val="ListParagraph"/>
+        <w:numPr>
+          <w:ilvl w:val="0"/>
+          <w:numId w:val="1"/>
+        </w:numPr>
+      </w:pPr>
+      <w:r>
+        <w:t>Friends List</w:t>
+      </w:r>
+    </w:p>
+    <w:p>
+      <w:pPr>
+        <w:pStyle w:val="ListParagraph"/>
+        <w:numPr>
+          <w:ilvl w:val="0"/>
+          <w:numId w:val="1"/>
+        </w:numPr>
+      </w:pPr>
+      <w:r>
+        <w:t>Search</w:t>
+      </w:r>
+    </w:p>
+    <w:p>
+      <w:pPr>
+        <w:pStyle w:val="ListParagraph"/>
+        <w:numPr>
+          <w:ilvl w:val="0"/>
+          <w:numId w:val="1"/>
+        </w:numPr>
+      </w:pPr>
+      <w:r>
+        <w:t>Post Creation</w:t>
       </w:r>
     </w:p>
     <w:p>
@@ -322,18 +327,6 @@
         </w:numPr>
       </w:pPr>
       <w:r>
-        <w:t>Search</w:t>
-      </w:r>
-    </w:p>
-    <w:p>
-      <w:pPr>
-        <w:pStyle w:val="ListParagraph"/>
-        <w:numPr>
-          <w:ilvl w:val="0"/>
-          <w:numId w:val="1"/>
-        </w:numPr>
-      </w:pPr>
-      <w:r>
         <w:t>Post Likes</w:t>
       </w:r>
     </w:p>
@@ -372,15 +365,6 @@
       <w:r>
         <w:t>Light / Dark mode</w:t>
       </w:r>
-    </w:p>
-    <w:p>
-      <w:pPr>
-        <w:pStyle w:val="ListParagraph"/>
-        <w:numPr>
-          <w:ilvl w:val="0"/>
-          <w:numId w:val="1"/>
-        </w:numPr>
-      </w:pPr>
     </w:p>
     <w:p>
       <w:r>

</xml_diff>